<commit_message>
with i4 at mac
</commit_message>
<xml_diff>
--- a/a25321_melody_extraction/i3theory&project_explain.docx
+++ b/a25321_melody_extraction/i3theory&project_explain.docx
@@ -3012,7 +3012,736 @@
         </w:rPr>
         <w:t>层，可以帮助增强模块的泛化能力</w:t>
       </w:r>
-      <w:r/>
+    </w:p>
+    <w:p>
+      <w:pPr>
+        <w:pStyle w:val="正文"/>
+        <w:bidi w:val="0"/>
+      </w:pPr>
+    </w:p>
+    <w:p>
+      <w:pPr>
+        <w:pStyle w:val="正文"/>
+        <w:bidi w:val="0"/>
+      </w:pPr>
+      <w:r>
+        <w:rPr>
+          <w:rtl w:val="0"/>
+          <w:lang w:val="zh-CN" w:eastAsia="zh-CN"/>
+        </w:rPr>
+        <w:t>################################################</w:t>
+      </w:r>
+    </w:p>
+    <w:p>
+      <w:pPr>
+        <w:pStyle w:val="正文"/>
+        <w:bidi w:val="0"/>
+      </w:pPr>
+    </w:p>
+    <w:p>
+      <w:pPr>
+        <w:pStyle w:val="正文"/>
+        <w:rPr>
+          <w:b w:val="1"/>
+          <w:bCs w:val="1"/>
+        </w:rPr>
+      </w:pPr>
+      <w:r>
+        <w:rPr>
+          <w:rFonts w:ascii="Arial Unicode MS" w:cs="Arial Unicode MS" w:hAnsi="Arial Unicode MS" w:eastAsia="Arial Unicode MS" w:hint="eastAsia"/>
+          <w:b w:val="0"/>
+          <w:bCs w:val="0"/>
+          <w:i w:val="0"/>
+          <w:iCs w:val="0"/>
+          <w:rtl w:val="0"/>
+          <w:lang w:val="zh-CN" w:eastAsia="zh-CN"/>
+        </w:rPr>
+        <w:t>自己写的</w:t>
+      </w:r>
+      <w:r>
+        <w:rPr>
+          <w:b w:val="1"/>
+          <w:bCs w:val="1"/>
+          <w:rtl w:val="0"/>
+        </w:rPr>
+        <w:t>i2polyphonic_test.py</w:t>
+      </w:r>
+    </w:p>
+    <w:p>
+      <w:pPr>
+        <w:pStyle w:val="正文"/>
+        <w:bidi w:val="0"/>
+      </w:pPr>
+    </w:p>
+    <w:p>
+      <w:pPr>
+        <w:pStyle w:val="正文"/>
+        <w:bidi w:val="0"/>
+      </w:pPr>
+      <w:r>
+        <w:rPr>
+          <w:rtl w:val="0"/>
+          <w:lang w:val="it-IT"/>
+        </w:rPr>
+        <w:t>Librosa</w:t>
+      </w:r>
+      <w:r>
+        <w:rPr>
+          <w:rFonts w:ascii="Arial Unicode MS" w:cs="Arial Unicode MS" w:hAnsi="Arial Unicode MS" w:eastAsia="Arial Unicode MS" w:hint="eastAsia"/>
+          <w:b w:val="0"/>
+          <w:bCs w:val="0"/>
+          <w:i w:val="0"/>
+          <w:iCs w:val="0"/>
+          <w:rtl w:val="0"/>
+          <w:lang w:val="zh-CN" w:eastAsia="zh-CN"/>
+        </w:rPr>
+        <w:t>是一个用于音频、音乐分析、处理的</w:t>
+      </w:r>
+      <w:r>
+        <w:rPr>
+          <w:rtl w:val="0"/>
+        </w:rPr>
+        <w:t>python</w:t>
+      </w:r>
+      <w:r>
+        <w:rPr>
+          <w:rFonts w:ascii="Arial Unicode MS" w:cs="Arial Unicode MS" w:hAnsi="Arial Unicode MS" w:eastAsia="Arial Unicode MS" w:hint="eastAsia"/>
+          <w:b w:val="0"/>
+          <w:bCs w:val="0"/>
+          <w:i w:val="0"/>
+          <w:iCs w:val="0"/>
+          <w:rtl w:val="0"/>
+          <w:lang w:val="zh-CN" w:eastAsia="zh-CN"/>
+        </w:rPr>
+        <w:t>工具包，一些常见的时频处理、特征提取、绘制声音图形等功能应有尽有，功能十分强大</w:t>
+      </w:r>
+      <w:r>
+        <w:rPr>
+          <w:rFonts w:ascii="Arial Unicode MS" w:cs="Arial Unicode MS" w:hAnsi="Arial Unicode MS" w:eastAsia="Arial Unicode MS" w:hint="eastAsia"/>
+          <w:b w:val="0"/>
+          <w:bCs w:val="0"/>
+          <w:i w:val="0"/>
+          <w:iCs w:val="0"/>
+          <w:rtl w:val="0"/>
+          <w:lang w:val="zh-CN" w:eastAsia="zh-CN"/>
+        </w:rPr>
+        <w:t>。</w:t>
+      </w:r>
+      <w:r>
+        <w:rPr>
+          <w:rtl w:val="0"/>
+        </w:rPr>
+        <w:t xml:space="preserve">LibROSA </w:t>
+      </w:r>
+      <w:r>
+        <w:rPr>
+          <w:rFonts w:ascii="Arial Unicode MS" w:cs="Arial Unicode MS" w:hAnsi="Arial Unicode MS" w:eastAsia="Arial Unicode MS" w:hint="eastAsia"/>
+          <w:b w:val="0"/>
+          <w:bCs w:val="0"/>
+          <w:i w:val="0"/>
+          <w:iCs w:val="0"/>
+          <w:rtl w:val="0"/>
+          <w:lang w:val="zh-CN" w:eastAsia="zh-CN"/>
+        </w:rPr>
+        <w:t>是一个用于音乐和音频分析的</w:t>
+      </w:r>
+      <w:r>
+        <w:rPr>
+          <w:rtl w:val="0"/>
+        </w:rPr>
+        <w:t xml:space="preserve"> </w:t>
+      </w:r>
+      <w:r>
+        <w:rPr>
+          <w:rtl w:val="0"/>
+        </w:rPr>
+        <w:t xml:space="preserve">python </w:t>
+      </w:r>
+      <w:r>
+        <w:rPr>
+          <w:rFonts w:ascii="Arial Unicode MS" w:cs="Arial Unicode MS" w:hAnsi="Arial Unicode MS" w:eastAsia="Arial Unicode MS" w:hint="eastAsia"/>
+          <w:b w:val="0"/>
+          <w:bCs w:val="0"/>
+          <w:i w:val="0"/>
+          <w:iCs w:val="0"/>
+          <w:rtl w:val="0"/>
+          <w:lang w:val="zh-CN" w:eastAsia="zh-CN"/>
+        </w:rPr>
+        <w:t>包。它提供了创建音乐信息检索系统所需的构建块</w:t>
+      </w:r>
+      <w:r>
+        <w:rPr>
+          <w:rFonts w:ascii="Arial Unicode MS" w:cs="Arial Unicode MS" w:hAnsi="Arial Unicode MS" w:eastAsia="Arial Unicode MS" w:hint="eastAsia"/>
+          <w:b w:val="0"/>
+          <w:bCs w:val="0"/>
+          <w:i w:val="0"/>
+          <w:iCs w:val="0"/>
+          <w:rtl w:val="0"/>
+          <w:lang w:val="zh-CN" w:eastAsia="zh-CN"/>
+        </w:rPr>
+        <w:t>。</w:t>
+      </w:r>
+    </w:p>
+    <w:p>
+      <w:pPr>
+        <w:pStyle w:val="正文"/>
+        <w:bidi w:val="0"/>
+      </w:pPr>
+    </w:p>
+    <w:p>
+      <w:pPr>
+        <w:pStyle w:val="正文"/>
+        <w:bidi w:val="0"/>
+      </w:pPr>
+      <w:r>
+        <w:rPr>
+          <w:rtl w:val="0"/>
+        </w:rPr>
+        <w:t>i2polyphonic_test.py</w:t>
+      </w:r>
+      <w:r>
+        <w:rPr>
+          <w:rFonts w:ascii="Arial Unicode MS" w:cs="Arial Unicode MS" w:hAnsi="Arial Unicode MS" w:eastAsia="Arial Unicode MS" w:hint="eastAsia"/>
+          <w:b w:val="0"/>
+          <w:bCs w:val="0"/>
+          <w:i w:val="0"/>
+          <w:iCs w:val="0"/>
+          <w:rtl w:val="0"/>
+          <w:lang w:val="zh-CN" w:eastAsia="zh-CN"/>
+        </w:rPr>
+        <w:t>代码的第</w:t>
+      </w:r>
+      <w:r>
+        <w:rPr>
+          <w:rtl w:val="0"/>
+          <w:lang w:val="zh-CN" w:eastAsia="zh-CN"/>
+        </w:rPr>
+        <w:t>1</w:t>
+      </w:r>
+      <w:r>
+        <w:rPr>
+          <w:rFonts w:ascii="Arial Unicode MS" w:cs="Arial Unicode MS" w:hAnsi="Arial Unicode MS" w:eastAsia="Arial Unicode MS" w:hint="eastAsia"/>
+          <w:b w:val="0"/>
+          <w:bCs w:val="0"/>
+          <w:i w:val="0"/>
+          <w:iCs w:val="0"/>
+          <w:rtl w:val="0"/>
+          <w:lang w:val="zh-CN" w:eastAsia="zh-CN"/>
+        </w:rPr>
+        <w:t>部分中，使用了</w:t>
+      </w:r>
+      <w:r>
+        <w:rPr>
+          <w:rtl w:val="0"/>
+        </w:rPr>
+        <w:t xml:space="preserve"> </w:t>
+      </w:r>
+      <w:r>
+        <w:rPr>
+          <w:rtl w:val="0"/>
+        </w:rPr>
+        <w:t xml:space="preserve">Wave </w:t>
+      </w:r>
+      <w:r>
+        <w:rPr>
+          <w:rFonts w:ascii="Arial Unicode MS" w:cs="Arial Unicode MS" w:hAnsi="Arial Unicode MS" w:eastAsia="Arial Unicode MS" w:hint="eastAsia"/>
+          <w:b w:val="0"/>
+          <w:bCs w:val="0"/>
+          <w:i w:val="0"/>
+          <w:iCs w:val="0"/>
+          <w:rtl w:val="0"/>
+          <w:lang w:val="ja-JP" w:eastAsia="ja-JP"/>
+        </w:rPr>
+        <w:t>和</w:t>
+      </w:r>
+      <w:r>
+        <w:rPr>
+          <w:rtl w:val="0"/>
+        </w:rPr>
+        <w:t xml:space="preserve"> </w:t>
+      </w:r>
+      <w:r>
+        <w:rPr>
+          <w:rtl w:val="0"/>
+          <w:lang w:val="it-IT"/>
+        </w:rPr>
+        <w:t xml:space="preserve">Librosa </w:t>
+      </w:r>
+      <w:r>
+        <w:rPr>
+          <w:rFonts w:ascii="Arial Unicode MS" w:cs="Arial Unicode MS" w:hAnsi="Arial Unicode MS" w:eastAsia="Arial Unicode MS" w:hint="eastAsia"/>
+          <w:b w:val="0"/>
+          <w:bCs w:val="0"/>
+          <w:i w:val="0"/>
+          <w:iCs w:val="0"/>
+          <w:rtl w:val="0"/>
+          <w:lang w:val="zh-CN" w:eastAsia="zh-CN"/>
+        </w:rPr>
+        <w:t>两个库来读取</w:t>
+      </w:r>
+      <w:r>
+        <w:rPr>
+          <w:rtl w:val="0"/>
+        </w:rPr>
+        <w:t xml:space="preserve"> </w:t>
+      </w:r>
+      <w:r>
+        <w:rPr>
+          <w:rtl w:val="0"/>
+        </w:rPr>
+        <w:t xml:space="preserve">WAV </w:t>
+      </w:r>
+      <w:r>
+        <w:rPr>
+          <w:rFonts w:ascii="Arial Unicode MS" w:cs="Arial Unicode MS" w:hAnsi="Arial Unicode MS" w:eastAsia="Arial Unicode MS" w:hint="eastAsia"/>
+          <w:b w:val="0"/>
+          <w:bCs w:val="0"/>
+          <w:i w:val="0"/>
+          <w:iCs w:val="0"/>
+          <w:rtl w:val="0"/>
+          <w:lang w:val="zh-CN" w:eastAsia="zh-CN"/>
+        </w:rPr>
+        <w:t>文件并创建新的</w:t>
+      </w:r>
+      <w:r>
+        <w:rPr>
+          <w:rtl w:val="0"/>
+        </w:rPr>
+        <w:t xml:space="preserve"> </w:t>
+      </w:r>
+      <w:r>
+        <w:rPr>
+          <w:rtl w:val="0"/>
+        </w:rPr>
+        <w:t xml:space="preserve">WAV </w:t>
+      </w:r>
+      <w:r>
+        <w:rPr>
+          <w:rFonts w:ascii="Arial Unicode MS" w:cs="Arial Unicode MS" w:hAnsi="Arial Unicode MS" w:eastAsia="Arial Unicode MS" w:hint="eastAsia"/>
+          <w:b w:val="0"/>
+          <w:bCs w:val="0"/>
+          <w:i w:val="0"/>
+          <w:iCs w:val="0"/>
+          <w:rtl w:val="0"/>
+          <w:lang w:val="zh-CN" w:eastAsia="zh-CN"/>
+        </w:rPr>
+        <w:t>文件。</w:t>
+      </w:r>
+      <w:r>
+        <w:rPr>
+          <w:rtl w:val="0"/>
+        </w:rPr>
+        <w:t xml:space="preserve">num_channels </w:t>
+      </w:r>
+      <w:r>
+        <w:rPr>
+          <w:rFonts w:ascii="Arial Unicode MS" w:cs="Arial Unicode MS" w:hAnsi="Arial Unicode MS" w:eastAsia="Arial Unicode MS" w:hint="eastAsia"/>
+          <w:b w:val="0"/>
+          <w:bCs w:val="0"/>
+          <w:i w:val="0"/>
+          <w:iCs w:val="0"/>
+          <w:rtl w:val="0"/>
+          <w:lang w:val="zh-CN" w:eastAsia="zh-CN"/>
+        </w:rPr>
+        <w:t>表示音频的通道数，</w:t>
+      </w:r>
+      <w:r>
+        <w:rPr>
+          <w:rtl w:val="0"/>
+        </w:rPr>
+        <w:t xml:space="preserve">sample_width </w:t>
+      </w:r>
+      <w:r>
+        <w:rPr>
+          <w:rFonts w:ascii="Arial Unicode MS" w:cs="Arial Unicode MS" w:hAnsi="Arial Unicode MS" w:eastAsia="Arial Unicode MS" w:hint="eastAsia"/>
+          <w:b w:val="0"/>
+          <w:bCs w:val="0"/>
+          <w:i w:val="0"/>
+          <w:iCs w:val="0"/>
+          <w:rtl w:val="0"/>
+          <w:lang w:val="zh-CN" w:eastAsia="zh-CN"/>
+        </w:rPr>
+        <w:t>表示每个采样点占据的字节数，</w:t>
+      </w:r>
+      <w:r>
+        <w:rPr>
+          <w:rtl w:val="0"/>
+        </w:rPr>
+        <w:t xml:space="preserve">frame_rate </w:t>
+      </w:r>
+      <w:r>
+        <w:rPr>
+          <w:rFonts w:ascii="Arial Unicode MS" w:cs="Arial Unicode MS" w:hAnsi="Arial Unicode MS" w:eastAsia="Arial Unicode MS" w:hint="eastAsia"/>
+          <w:b w:val="0"/>
+          <w:bCs w:val="0"/>
+          <w:i w:val="0"/>
+          <w:iCs w:val="0"/>
+          <w:rtl w:val="0"/>
+          <w:lang w:val="zh-CN" w:eastAsia="zh-CN"/>
+        </w:rPr>
+        <w:t>表示采样率，</w:t>
+      </w:r>
+      <w:r>
+        <w:rPr>
+          <w:rtl w:val="0"/>
+        </w:rPr>
+        <w:t xml:space="preserve">num_frames </w:t>
+      </w:r>
+      <w:r>
+        <w:rPr>
+          <w:rFonts w:ascii="Arial Unicode MS" w:cs="Arial Unicode MS" w:hAnsi="Arial Unicode MS" w:eastAsia="Arial Unicode MS" w:hint="eastAsia"/>
+          <w:b w:val="0"/>
+          <w:bCs w:val="0"/>
+          <w:i w:val="0"/>
+          <w:iCs w:val="0"/>
+          <w:rtl w:val="0"/>
+          <w:lang w:val="zh-CN" w:eastAsia="zh-CN"/>
+        </w:rPr>
+        <w:t>表示总采样点数。在创建新的</w:t>
+      </w:r>
+      <w:r>
+        <w:rPr>
+          <w:rtl w:val="0"/>
+        </w:rPr>
+        <w:t xml:space="preserve"> </w:t>
+      </w:r>
+      <w:r>
+        <w:rPr>
+          <w:rtl w:val="0"/>
+        </w:rPr>
+        <w:t xml:space="preserve">WAV </w:t>
+      </w:r>
+      <w:r>
+        <w:rPr>
+          <w:rFonts w:ascii="Arial Unicode MS" w:cs="Arial Unicode MS" w:hAnsi="Arial Unicode MS" w:eastAsia="Arial Unicode MS" w:hint="eastAsia"/>
+          <w:b w:val="0"/>
+          <w:bCs w:val="0"/>
+          <w:i w:val="0"/>
+          <w:iCs w:val="0"/>
+          <w:rtl w:val="0"/>
+          <w:lang w:val="zh-CN" w:eastAsia="zh-CN"/>
+        </w:rPr>
+        <w:t>文件时，代码通过复制原始音频数据的方式实现多音轨效果。</w:t>
+      </w:r>
+    </w:p>
+    <w:p>
+      <w:pPr>
+        <w:pStyle w:val="正文"/>
+        <w:bidi w:val="0"/>
+      </w:pPr>
+    </w:p>
+    <w:p>
+      <w:pPr>
+        <w:pStyle w:val="正文"/>
+        <w:bidi w:val="0"/>
+      </w:pPr>
+      <w:r>
+        <w:rPr>
+          <w:rtl w:val="0"/>
+        </w:rPr>
+        <w:t>i2polyphonic_test.py</w:t>
+      </w:r>
+      <w:r>
+        <w:rPr>
+          <w:rFonts w:ascii="Arial Unicode MS" w:cs="Arial Unicode MS" w:hAnsi="Arial Unicode MS" w:eastAsia="Arial Unicode MS" w:hint="eastAsia"/>
+          <w:b w:val="0"/>
+          <w:bCs w:val="0"/>
+          <w:i w:val="0"/>
+          <w:iCs w:val="0"/>
+          <w:rtl w:val="0"/>
+          <w:lang w:val="zh-CN" w:eastAsia="zh-CN"/>
+        </w:rPr>
+        <w:t>在第</w:t>
+      </w:r>
+      <w:r>
+        <w:rPr>
+          <w:rtl w:val="0"/>
+          <w:lang w:val="zh-CN" w:eastAsia="zh-CN"/>
+        </w:rPr>
+        <w:t>2</w:t>
+      </w:r>
+      <w:r>
+        <w:rPr>
+          <w:rFonts w:ascii="Arial Unicode MS" w:cs="Arial Unicode MS" w:hAnsi="Arial Unicode MS" w:eastAsia="Arial Unicode MS" w:hint="eastAsia"/>
+          <w:b w:val="0"/>
+          <w:bCs w:val="0"/>
+          <w:i w:val="0"/>
+          <w:iCs w:val="0"/>
+          <w:rtl w:val="0"/>
+        </w:rPr>
+        <w:t>部分中（</w:t>
+      </w:r>
+      <w:r>
+        <w:rPr>
+          <w:rFonts w:ascii="Arial Unicode MS" w:cs="Arial Unicode MS" w:hAnsi="Arial Unicode MS" w:eastAsia="Arial Unicode MS" w:hint="eastAsia"/>
+          <w:b w:val="0"/>
+          <w:bCs w:val="0"/>
+          <w:i w:val="0"/>
+          <w:iCs w:val="0"/>
+          <w:rtl w:val="0"/>
+          <w:lang w:val="zh-CN" w:eastAsia="zh-CN"/>
+        </w:rPr>
+        <w:t>偶</w:t>
+      </w:r>
+      <w:r>
+        <w:rPr>
+          <w:rFonts w:ascii="Arial Unicode MS" w:cs="Arial Unicode MS" w:hAnsi="Arial Unicode MS" w:eastAsia="Arial Unicode MS" w:hint="eastAsia"/>
+          <w:b w:val="0"/>
+          <w:bCs w:val="0"/>
+          <w:i w:val="0"/>
+          <w:iCs w:val="0"/>
+          <w:rtl w:val="0"/>
+          <w:lang w:val="zh-CN" w:eastAsia="zh-CN"/>
+        </w:rPr>
+        <w:t>默认注释），使用了</w:t>
+      </w:r>
+      <w:r>
+        <w:rPr>
+          <w:rtl w:val="0"/>
+        </w:rPr>
+        <w:t xml:space="preserve"> </w:t>
+      </w:r>
+      <w:r>
+        <w:rPr>
+          <w:rtl w:val="0"/>
+          <w:lang w:val="it-IT"/>
+        </w:rPr>
+        <w:t xml:space="preserve">Librosa </w:t>
+      </w:r>
+      <w:r>
+        <w:rPr>
+          <w:rFonts w:ascii="Arial Unicode MS" w:cs="Arial Unicode MS" w:hAnsi="Arial Unicode MS" w:eastAsia="Arial Unicode MS" w:hint="eastAsia"/>
+          <w:b w:val="0"/>
+          <w:bCs w:val="0"/>
+          <w:i w:val="0"/>
+          <w:iCs w:val="0"/>
+          <w:rtl w:val="0"/>
+          <w:lang w:val="zh-CN" w:eastAsia="zh-CN"/>
+        </w:rPr>
+        <w:t>库来处理</w:t>
+      </w:r>
+      <w:r>
+        <w:rPr>
+          <w:rtl w:val="0"/>
+        </w:rPr>
+        <w:t xml:space="preserve"> </w:t>
+      </w:r>
+      <w:r>
+        <w:rPr>
+          <w:rtl w:val="0"/>
+        </w:rPr>
+        <w:t xml:space="preserve">WAV </w:t>
+      </w:r>
+      <w:r>
+        <w:rPr>
+          <w:rFonts w:ascii="Arial Unicode MS" w:cs="Arial Unicode MS" w:hAnsi="Arial Unicode MS" w:eastAsia="Arial Unicode MS" w:hint="eastAsia"/>
+          <w:b w:val="0"/>
+          <w:bCs w:val="0"/>
+          <w:i w:val="0"/>
+          <w:iCs w:val="0"/>
+          <w:rtl w:val="0"/>
+          <w:lang w:val="zh-CN" w:eastAsia="zh-CN"/>
+        </w:rPr>
+        <w:t>文件，并将其转换为</w:t>
+      </w:r>
+      <w:r>
+        <w:rPr>
+          <w:rtl w:val="0"/>
+        </w:rPr>
+        <w:t xml:space="preserve"> </w:t>
+      </w:r>
+      <w:r>
+        <w:rPr>
+          <w:rtl w:val="0"/>
+        </w:rPr>
+        <w:t xml:space="preserve">MIDI </w:t>
+      </w:r>
+      <w:r>
+        <w:rPr>
+          <w:rFonts w:ascii="Arial Unicode MS" w:cs="Arial Unicode MS" w:hAnsi="Arial Unicode MS" w:eastAsia="Arial Unicode MS" w:hint="eastAsia"/>
+          <w:b w:val="0"/>
+          <w:bCs w:val="0"/>
+          <w:i w:val="0"/>
+          <w:iCs w:val="0"/>
+          <w:rtl w:val="0"/>
+          <w:lang w:val="zh-CN" w:eastAsia="zh-CN"/>
+        </w:rPr>
+        <w:t>文件。首先加载</w:t>
+      </w:r>
+      <w:r>
+        <w:rPr>
+          <w:rtl w:val="0"/>
+        </w:rPr>
+        <w:t xml:space="preserve"> </w:t>
+      </w:r>
+      <w:r>
+        <w:rPr>
+          <w:rtl w:val="0"/>
+        </w:rPr>
+        <w:t xml:space="preserve">WAV </w:t>
+      </w:r>
+      <w:r>
+        <w:rPr>
+          <w:rFonts w:ascii="Arial Unicode MS" w:cs="Arial Unicode MS" w:hAnsi="Arial Unicode MS" w:eastAsia="Arial Unicode MS" w:hint="eastAsia"/>
+          <w:b w:val="0"/>
+          <w:bCs w:val="0"/>
+          <w:i w:val="0"/>
+          <w:iCs w:val="0"/>
+          <w:rtl w:val="0"/>
+          <w:lang w:val="zh-CN" w:eastAsia="zh-CN"/>
+        </w:rPr>
+        <w:t>文件，并使用</w:t>
+      </w:r>
+      <w:r>
+        <w:rPr>
+          <w:rtl w:val="0"/>
+        </w:rPr>
+        <w:t xml:space="preserve"> </w:t>
+      </w:r>
+      <w:r>
+        <w:rPr>
+          <w:rtl w:val="0"/>
+        </w:rPr>
+        <w:t xml:space="preserve">chroma_stft </w:t>
+      </w:r>
+      <w:r>
+        <w:rPr>
+          <w:rFonts w:ascii="Arial Unicode MS" w:cs="Arial Unicode MS" w:hAnsi="Arial Unicode MS" w:eastAsia="Arial Unicode MS" w:hint="eastAsia"/>
+          <w:b w:val="0"/>
+          <w:bCs w:val="0"/>
+          <w:i w:val="0"/>
+          <w:iCs w:val="0"/>
+          <w:rtl w:val="0"/>
+          <w:lang w:val="zh-CN" w:eastAsia="zh-CN"/>
+        </w:rPr>
+        <w:t>函数来提取音频文件的色度特征，即将音频信号转换为一组音符。接下来对色度特征进行规范化处理，以便在</w:t>
+      </w:r>
+      <w:r>
+        <w:rPr>
+          <w:rtl w:val="0"/>
+        </w:rPr>
+        <w:t xml:space="preserve"> </w:t>
+      </w:r>
+      <w:r>
+        <w:rPr>
+          <w:rtl w:val="0"/>
+        </w:rPr>
+        <w:t xml:space="preserve">MIDI </w:t>
+      </w:r>
+      <w:r>
+        <w:rPr>
+          <w:rFonts w:ascii="Arial Unicode MS" w:cs="Arial Unicode MS" w:hAnsi="Arial Unicode MS" w:eastAsia="Arial Unicode MS" w:hint="eastAsia"/>
+          <w:b w:val="0"/>
+          <w:bCs w:val="0"/>
+          <w:i w:val="0"/>
+          <w:iCs w:val="0"/>
+          <w:rtl w:val="0"/>
+          <w:lang w:val="zh-CN" w:eastAsia="zh-CN"/>
+        </w:rPr>
+        <w:t>文件中正确地表示音符的时值和音高。然后创建一个新的</w:t>
+      </w:r>
+      <w:r>
+        <w:rPr>
+          <w:rtl w:val="0"/>
+        </w:rPr>
+        <w:t xml:space="preserve"> </w:t>
+      </w:r>
+      <w:r>
+        <w:rPr>
+          <w:rtl w:val="0"/>
+        </w:rPr>
+        <w:t xml:space="preserve">MIDI </w:t>
+      </w:r>
+      <w:r>
+        <w:rPr>
+          <w:rFonts w:ascii="Arial Unicode MS" w:cs="Arial Unicode MS" w:hAnsi="Arial Unicode MS" w:eastAsia="Arial Unicode MS" w:hint="eastAsia"/>
+          <w:b w:val="0"/>
+          <w:bCs w:val="0"/>
+          <w:i w:val="0"/>
+          <w:iCs w:val="0"/>
+          <w:rtl w:val="0"/>
+          <w:lang w:val="zh-CN" w:eastAsia="zh-CN"/>
+        </w:rPr>
+        <w:t>并添加时间签名、节奏和音符事件。</w:t>
+      </w:r>
+    </w:p>
+    <w:p>
+      <w:pPr>
+        <w:pStyle w:val="正文"/>
+        <w:bidi w:val="0"/>
+      </w:pPr>
+      <w:r>
+        <w:rPr>
+          <w:rFonts w:ascii="Arial Unicode MS" w:cs="Arial Unicode MS" w:hAnsi="Arial Unicode MS" w:eastAsia="Arial Unicode MS" w:hint="eastAsia"/>
+          <w:b w:val="0"/>
+          <w:bCs w:val="0"/>
+          <w:i w:val="0"/>
+          <w:iCs w:val="0"/>
+          <w:rtl w:val="0"/>
+          <w:lang w:val="zh-CN" w:eastAsia="zh-CN"/>
+        </w:rPr>
+        <w:t>代码根据色度特征来生成音符序列，并将它们添加到</w:t>
+      </w:r>
+      <w:r>
+        <w:rPr>
+          <w:rtl w:val="0"/>
+        </w:rPr>
+        <w:t xml:space="preserve"> </w:t>
+      </w:r>
+      <w:r>
+        <w:rPr>
+          <w:rtl w:val="0"/>
+        </w:rPr>
+        <w:t xml:space="preserve">MIDI </w:t>
+      </w:r>
+      <w:r>
+        <w:rPr>
+          <w:rFonts w:ascii="Arial Unicode MS" w:cs="Arial Unicode MS" w:hAnsi="Arial Unicode MS" w:eastAsia="Arial Unicode MS" w:hint="eastAsia"/>
+          <w:b w:val="0"/>
+          <w:bCs w:val="0"/>
+          <w:i w:val="0"/>
+          <w:iCs w:val="0"/>
+          <w:rtl w:val="0"/>
+          <w:lang w:val="zh-CN" w:eastAsia="zh-CN"/>
+        </w:rPr>
+        <w:t>文件中。最后，将新的</w:t>
+      </w:r>
+      <w:r>
+        <w:rPr>
+          <w:rtl w:val="0"/>
+        </w:rPr>
+        <w:t xml:space="preserve"> </w:t>
+      </w:r>
+      <w:r>
+        <w:rPr>
+          <w:rtl w:val="0"/>
+        </w:rPr>
+        <w:t xml:space="preserve">MIDI </w:t>
+      </w:r>
+      <w:r>
+        <w:rPr>
+          <w:rFonts w:ascii="Arial Unicode MS" w:cs="Arial Unicode MS" w:hAnsi="Arial Unicode MS" w:eastAsia="Arial Unicode MS" w:hint="eastAsia"/>
+          <w:b w:val="0"/>
+          <w:bCs w:val="0"/>
+          <w:i w:val="0"/>
+          <w:iCs w:val="0"/>
+          <w:rtl w:val="0"/>
+          <w:lang w:val="zh-CN" w:eastAsia="zh-CN"/>
+        </w:rPr>
+        <w:t>文件保存在</w:t>
+      </w:r>
+      <w:r>
+        <w:rPr>
+          <w:rFonts w:ascii="Arial Unicode MS" w:cs="Arial Unicode MS" w:hAnsi="Arial Unicode MS" w:eastAsia="Arial Unicode MS" w:hint="eastAsia"/>
+          <w:b w:val="0"/>
+          <w:bCs w:val="0"/>
+          <w:i w:val="0"/>
+          <w:iCs w:val="0"/>
+          <w:rtl w:val="0"/>
+          <w:lang w:val="zh-CN" w:eastAsia="zh-CN"/>
+        </w:rPr>
+        <w:t>本地系统</w:t>
+      </w:r>
     </w:p>
     <w:sectPr>
       <w:headerReference w:type="default" r:id="rId13"/>

</xml_diff>